<commit_message>
removed comments from partners template docx
</commit_message>
<xml_diff>
--- a/files/problem-statement-proposal/2021/Problem Statement Proposal Template_TOP 2021_Partners.docx
+++ b/files/problem-statement-proposal/2021/Problem Statement Proposal Template_TOP 2021_Partners.docx
@@ -12,15 +12,22 @@
           <w:rFonts w:ascii="Helvetica Neue" w:cs="Helvetica Neue" w:eastAsia="Helvetica Neue" w:hAnsi="Helvetica Neue"/>
         </w:rPr>
       </w:pPr>
-      <w:r>
-        <w:rPr>
-          <w:rFonts w:ascii="Arial Unicode MS" w:cs="Arial Unicode MS" w:eastAsia="Arial Unicode MS" w:hAnsi="Arial Unicode MS"/>
-          <w:sz w:val="39.98999786376953"/>
-          <w:szCs w:val="39.98999786376953"/>
-          <w:rtl w:val="0"/>
-        </w:rPr>
-        <w:t xml:space="preserve">✹</w:t>
-      </w:r>
+      <w:sdt>
+        <w:sdtPr>
+          <w:tag w:val="goog_rdk_0"/>
+        </w:sdtPr>
+        <w:sdtContent>
+          <w:r>
+            <w:rPr>
+              <w:rFonts w:ascii="Arial Unicode MS" w:cs="Arial Unicode MS" w:eastAsia="Arial Unicode MS" w:hAnsi="Arial Unicode MS"/>
+              <w:sz w:val="39.98999786376953"/>
+              <w:szCs w:val="39.98999786376953"/>
+              <w:rtl w:val="0"/>
+            </w:rPr>
+            <w:t xml:space="preserve">✹</w:t>
+          </w:r>
+        </w:sdtContent>
+      </w:sdt>
       <w:r>
         <w:rPr>
           <w:rtl w:val="0"/>
@@ -108,7 +115,7 @@
               <w:ind w:left="0" w:firstLine="0"/>
               <w:rPr/>
             </w:pPr>
-            <w:bookmarkStart w:colFirst="0" w:colLast="0" w:name="_tu9fu2b0u7a0" w:id="0"/>
+            <w:bookmarkStart w:colFirst="0" w:colLast="0" w:name="_heading=h.gjdgxs" w:id="0"/>
             <w:bookmarkEnd w:id="0"/>
             <w:r>
               <w:rPr>
@@ -146,7 +153,7 @@
                 <w:color w:val="000000"/>
               </w:rPr>
             </w:pPr>
-            <w:bookmarkStart w:colFirst="0" w:colLast="0" w:name="_g6juuicbrz5n" w:id="1"/>
+            <w:bookmarkStart w:colFirst="0" w:colLast="0" w:name="_heading=h.30j0zll" w:id="1"/>
             <w:bookmarkEnd w:id="1"/>
             <w:r>
               <w:rPr>
@@ -185,7 +192,7 @@
             <w:pPr>
               <w:numPr>
                 <w:ilvl w:val="0"/>
-                <w:numId w:val="4"/>
+                <w:numId w:val="1"/>
               </w:numPr>
               <w:spacing w:after="0" w:before="200" w:lineRule="auto"/>
               <w:ind w:left="450" w:hanging="360"/>
@@ -248,6 +255,11 @@
                 <w:rtl w:val="0"/>
               </w:rPr>
               <w:t xml:space="preserve">. Here’s an example from a past problem statement: </w:t>
+            </w:r>
+            <w:r>
+              <w:rPr>
+                <w:rtl w:val="0"/>
+              </w:rPr>
             </w:r>
           </w:p>
           <w:p>
@@ -355,7 +367,7 @@
             <w:pPr>
               <w:numPr>
                 <w:ilvl w:val="0"/>
-                <w:numId w:val="2"/>
+                <w:numId w:val="3"/>
               </w:numPr>
               <w:spacing w:after="0" w:lineRule="auto"/>
               <w:ind w:left="450" w:hanging="360"/>
@@ -411,7 +423,7 @@
             <w:pPr>
               <w:numPr>
                 <w:ilvl w:val="0"/>
-                <w:numId w:val="3"/>
+                <w:numId w:val="4"/>
               </w:numPr>
               <w:spacing w:after="200" w:lineRule="auto"/>
               <w:ind w:left="450" w:hanging="360"/>
@@ -455,7 +467,7 @@
             <w:pPr>
               <w:numPr>
                 <w:ilvl w:val="0"/>
-                <w:numId w:val="4"/>
+                <w:numId w:val="1"/>
               </w:numPr>
               <w:spacing w:before="200" w:lineRule="auto"/>
               <w:ind w:left="450" w:hanging="360"/>
@@ -467,23 +479,7 @@
                 <w:b w:val="1"/>
                 <w:rtl w:val="0"/>
               </w:rPr>
-              <w:t xml:space="preserve">Describe your problem statement in </w:t>
-            </w:r>
-            <w:r>
-              <w:rPr>
-                <w:rFonts w:ascii="Helvetica Neue" w:cs="Helvetica Neue" w:eastAsia="Helvetica Neue" w:hAnsi="Helvetica Neue"/>
-                <w:b w:val="1"/>
-                <w:rtl w:val="0"/>
-              </w:rPr>
-              <w:t xml:space="preserve">plain language,</w:t>
-            </w:r>
-            <w:r>
-              <w:rPr>
-                <w:rFonts w:ascii="Helvetica Neue" w:cs="Helvetica Neue" w:eastAsia="Helvetica Neue" w:hAnsi="Helvetica Neue"/>
-                <w:b w:val="1"/>
-                <w:rtl w:val="0"/>
-              </w:rPr>
-              <w:t xml:space="preserve"> including the problem or challenge, why it is important, and your vision for the sprint outcomes. View several excellent examples from 2020 </w:t>
+              <w:t xml:space="preserve">Describe your problem statement in plain language, including the problem or challenge, why it is important, and your vision for the sprint outcomes. View several excellent examples from 2020 </w:t>
             </w:r>
             <w:hyperlink r:id="rId7">
               <w:r>
@@ -885,7 +881,7 @@
             <w:pPr>
               <w:numPr>
                 <w:ilvl w:val="0"/>
-                <w:numId w:val="4"/>
+                <w:numId w:val="1"/>
               </w:numPr>
               <w:spacing w:after="200" w:before="200" w:lineRule="auto"/>
               <w:ind w:left="450" w:hanging="360"/>
@@ -913,25 +909,7 @@
                 <w:color w:val="666666"/>
                 <w:rtl w:val="0"/>
               </w:rPr>
-              <w:t xml:space="preserve">In a few words, describe the target audience for resultin</w:t>
-            </w:r>
-            <w:r>
-              <w:rPr>
-                <w:rFonts w:ascii="Helvetica Neue" w:cs="Helvetica Neue" w:eastAsia="Helvetica Neue" w:hAnsi="Helvetica Neue"/>
-                <w:i w:val="1"/>
-                <w:color w:val="666666"/>
-                <w:rtl w:val="0"/>
-              </w:rPr>
-              <w:t xml:space="preserve">g</w:t>
-            </w:r>
-            <w:r>
-              <w:rPr>
-                <w:rFonts w:ascii="Helvetica Neue" w:cs="Helvetica Neue" w:eastAsia="Helvetica Neue" w:hAnsi="Helvetica Neue"/>
-                <w:i w:val="1"/>
-                <w:color w:val="666666"/>
-                <w:rtl w:val="0"/>
-              </w:rPr>
-              <w:t xml:space="preserve"> products. Examples include: youth experiencing homelessness; veterans; engaged citizens; individuals under age 35; </w:t>
+              <w:t xml:space="preserve">In a few words, describe the target audience for resulting products. Examples include: youth experiencing homelessness; veterans; engaged citizens; individuals under age 35; </w:t>
             </w:r>
             <w:r>
               <w:rPr>
@@ -1005,7 +983,7 @@
             <w:pPr>
               <w:numPr>
                 <w:ilvl w:val="0"/>
-                <w:numId w:val="4"/>
+                <w:numId w:val="1"/>
               </w:numPr>
               <w:spacing w:after="200" w:before="200" w:lineRule="auto"/>
               <w:ind w:left="450" w:hanging="360"/>
@@ -1161,7 +1139,7 @@
             <w:pPr>
               <w:numPr>
                 <w:ilvl w:val="0"/>
-                <w:numId w:val="4"/>
+                <w:numId w:val="1"/>
               </w:numPr>
               <w:spacing w:after="200" w:before="200" w:lineRule="auto"/>
               <w:ind w:left="450" w:hanging="360"/>
@@ -1288,7 +1266,7 @@
               <w:pStyle w:val="Heading3"/>
               <w:numPr>
                 <w:ilvl w:val="0"/>
-                <w:numId w:val="4"/>
+                <w:numId w:val="1"/>
               </w:numPr>
               <w:spacing w:after="200" w:before="200" w:lineRule="auto"/>
               <w:ind w:left="450" w:hanging="360"/>
@@ -1297,7 +1275,7 @@
                 <w:szCs w:val="18"/>
               </w:rPr>
             </w:pPr>
-            <w:bookmarkStart w:colFirst="0" w:colLast="0" w:name="_13ysoatbpage" w:id="2"/>
+            <w:bookmarkStart w:colFirst="0" w:colLast="0" w:name="_heading=h.1fob9te" w:id="2"/>
             <w:bookmarkEnd w:id="2"/>
             <w:r>
               <w:rPr>
@@ -1346,7 +1324,7 @@
           <w:szCs w:val="10"/>
         </w:rPr>
       </w:pPr>
-      <w:bookmarkStart w:colFirst="0" w:colLast="0" w:name="_26gjvuswlqjx" w:id="3"/>
+      <w:bookmarkStart w:colFirst="0" w:colLast="0" w:name="_heading=h.3znysh7" w:id="3"/>
       <w:bookmarkEnd w:id="3"/>
       <w:r>
         <w:br w:type="page"/>
@@ -1366,7 +1344,7 @@
           <w:szCs w:val="10"/>
         </w:rPr>
       </w:pPr>
-      <w:bookmarkStart w:colFirst="0" w:colLast="0" w:name="_p9m3h89lnd3b" w:id="4"/>
+      <w:bookmarkStart w:colFirst="0" w:colLast="0" w:name="_heading=h.2et92p0" w:id="4"/>
       <w:bookmarkEnd w:id="4"/>
       <w:r>
         <w:rPr>
@@ -1419,7 +1397,7 @@
                 <w:color w:val="000000"/>
               </w:rPr>
             </w:pPr>
-            <w:bookmarkStart w:colFirst="0" w:colLast="0" w:name="_sxvnyz6q2hvb" w:id="5"/>
+            <w:bookmarkStart w:colFirst="0" w:colLast="0" w:name="_heading=h.tyjcwt" w:id="5"/>
             <w:bookmarkEnd w:id="5"/>
             <w:r>
               <w:rPr>
@@ -1458,7 +1436,7 @@
             <w:pPr>
               <w:numPr>
                 <w:ilvl w:val="0"/>
-                <w:numId w:val="1"/>
+                <w:numId w:val="2"/>
               </w:numPr>
               <w:spacing w:after="200" w:before="200" w:lineRule="auto"/>
               <w:ind w:left="450" w:hanging="360"/>
@@ -1507,7 +1485,7 @@
             <w:pPr>
               <w:numPr>
                 <w:ilvl w:val="0"/>
-                <w:numId w:val="1"/>
+                <w:numId w:val="2"/>
               </w:numPr>
               <w:spacing w:after="200" w:before="200" w:lineRule="auto"/>
               <w:ind w:left="450" w:hanging="360"/>
@@ -1673,7 +1651,7 @@
             <w:pPr>
               <w:numPr>
                 <w:ilvl w:val="0"/>
-                <w:numId w:val="1"/>
+                <w:numId w:val="2"/>
               </w:numPr>
               <w:spacing w:after="200" w:before="200" w:lineRule="auto"/>
               <w:ind w:left="450" w:hanging="360"/>
@@ -1774,7 +1752,7 @@
             <w:pPr>
               <w:numPr>
                 <w:ilvl w:val="0"/>
-                <w:numId w:val="1"/>
+                <w:numId w:val="2"/>
               </w:numPr>
               <w:spacing w:before="200" w:lineRule="auto"/>
               <w:ind w:left="450" w:hanging="360"/>
@@ -1885,8 +1863,6 @@
           <w:b w:val="1"/>
         </w:rPr>
       </w:pPr>
-      <w:commentRangeStart w:id="0"/>
-      <w:commentRangeStart w:id="1"/>
       <w:r>
         <w:rPr>
           <w:b w:val="1"/>
@@ -1916,14 +1892,6 @@
           <w:rtl w:val="0"/>
         </w:rPr>
         <w:t xml:space="preserve">.</w:t>
-      </w:r>
-      <w:commentRangeEnd w:id="0"/>
-      <w:r>
-        <w:commentReference w:id="0"/>
-      </w:r>
-      <w:commentRangeEnd w:id="1"/>
-      <w:r>
-        <w:commentReference w:id="1"/>
       </w:r>
       <w:r>
         <w:rPr>
@@ -1977,159 +1945,6 @@
 </w:document>
 </file>
 
-<file path=word/comments.xml><?xml version="1.0" encoding="utf-8"?>
-<w:comments xmlns:mc="http://schemas.openxmlformats.org/markup-compatibility/2006" xmlns:o="urn:schemas-microsoft-com:office:office" xmlns:r="http://schemas.openxmlformats.org/officeDocument/2006/relationships" xmlns:m="http://schemas.openxmlformats.org/officeDocument/2006/math" xmlns:v="urn:schemas-microsoft-com:vml" xmlns:wp="http://schemas.openxmlformats.org/drawingml/2006/wordprocessingDrawing" xmlns:w10="urn:schemas-microsoft-com:office:word" xmlns:w="http://schemas.openxmlformats.org/wordprocessingml/2006/main" xmlns:wne="http://schemas.microsoft.com/office/word/2006/wordml" xmlns:sl="http://schemas.openxmlformats.org/schemaLibrary/2006/main" xmlns:a="http://schemas.openxmlformats.org/drawingml/2006/main" xmlns:pic="http://schemas.openxmlformats.org/drawingml/2006/picture" xmlns:c="http://schemas.openxmlformats.org/drawingml/2006/chart" xmlns:lc="http://schemas.openxmlformats.org/drawingml/2006/lockedCanvas" xmlns:dgm="http://schemas.openxmlformats.org/drawingml/2006/diagram" xmlns:wps="http://schemas.microsoft.com/office/word/2010/wordprocessingShape" xmlns:wpg="http://schemas.microsoft.com/office/word/2010/wordprocessingGroup" xmlns:w14="http://schemas.microsoft.com/office/word/2010/wordml" xmlns:w15="http://schemas.microsoft.com/office/word/2012/wordml">
-  <w:comment w:author="Emma Brennan" w:id="0" w:date="2021-04-28T16:36:28Z">
-    <w:p>
-      <w:pPr>
-        <w:keepNext w:val="0"/>
-        <w:keepLines w:val="0"/>
-        <w:widowControl w:val="0"/>
-        <w:pBdr>
-          <w:top w:space="0" w:sz="0" w:val="nil"/>
-          <w:left w:space="0" w:sz="0" w:val="nil"/>
-          <w:bottom w:space="0" w:sz="0" w:val="nil"/>
-          <w:right w:space="0" w:sz="0" w:val="nil"/>
-          <w:between w:space="0" w:sz="0" w:val="nil"/>
-        </w:pBdr>
-        <w:shd w:fill="auto" w:val="clear"/>
-        <w:spacing w:after="0" w:before="0" w:line="240" w:lineRule="auto"/>
-        <w:ind w:left="0" w:right="0" w:firstLine="0"/>
-        <w:jc w:val="left"/>
-        <w:rPr>
-          <w:rFonts w:ascii="Arial" w:cs="Arial" w:eastAsia="Arial" w:hAnsi="Arial"/>
-          <w:b w:val="0"/>
-          <w:i w:val="0"/>
-          <w:smallCaps w:val="0"/>
-          <w:strike w:val="0"/>
-          <w:color w:val="000000"/>
-          <w:sz w:val="22"/>
-          <w:szCs w:val="22"/>
-          <w:u w:val="none"/>
-          <w:shd w:fill="auto" w:val="clear"/>
-          <w:vertAlign w:val="baseline"/>
-        </w:rPr>
-      </w:pPr>
-      <w:r>
-        <w:rPr>
-          <w:rFonts w:ascii="Arial" w:cs="Arial" w:eastAsia="Arial" w:hAnsi="Arial"/>
-          <w:b w:val="0"/>
-          <w:i w:val="0"/>
-          <w:smallCaps w:val="0"/>
-          <w:strike w:val="0"/>
-          <w:color w:val="000000"/>
-          <w:sz w:val="22"/>
-          <w:szCs w:val="22"/>
-          <w:u w:val="none"/>
-          <w:shd w:fill="auto" w:val="clear"/>
-          <w:vertAlign w:val="baseline"/>
-          <w:rtl w:val="0"/>
-        </w:rPr>
-        <w:t xml:space="preserve">@Lorena.Molina-Irizarry@census.gov</w:t>
-      </w:r>
-    </w:p>
-    <w:p>
-      <w:pPr>
-        <w:keepNext w:val="0"/>
-        <w:keepLines w:val="0"/>
-        <w:widowControl w:val="0"/>
-        <w:pBdr>
-          <w:top w:space="0" w:sz="0" w:val="nil"/>
-          <w:left w:space="0" w:sz="0" w:val="nil"/>
-          <w:bottom w:space="0" w:sz="0" w:val="nil"/>
-          <w:right w:space="0" w:sz="0" w:val="nil"/>
-          <w:between w:space="0" w:sz="0" w:val="nil"/>
-        </w:pBdr>
-        <w:shd w:fill="auto" w:val="clear"/>
-        <w:spacing w:after="0" w:before="0" w:line="240" w:lineRule="auto"/>
-        <w:ind w:left="0" w:right="0" w:firstLine="0"/>
-        <w:jc w:val="left"/>
-        <w:rPr>
-          <w:rFonts w:ascii="Arial" w:cs="Arial" w:eastAsia="Arial" w:hAnsi="Arial"/>
-          <w:b w:val="0"/>
-          <w:i w:val="0"/>
-          <w:smallCaps w:val="0"/>
-          <w:strike w:val="0"/>
-          <w:color w:val="000000"/>
-          <w:sz w:val="22"/>
-          <w:szCs w:val="22"/>
-          <w:u w:val="none"/>
-          <w:shd w:fill="auto" w:val="clear"/>
-          <w:vertAlign w:val="baseline"/>
-        </w:rPr>
-      </w:pPr>
-      <w:r>
-        <w:rPr>
-          <w:rFonts w:ascii="Arial" w:cs="Arial" w:eastAsia="Arial" w:hAnsi="Arial"/>
-          <w:b w:val="0"/>
-          <w:i w:val="0"/>
-          <w:smallCaps w:val="0"/>
-          <w:strike w:val="0"/>
-          <w:color w:val="000000"/>
-          <w:sz w:val="22"/>
-          <w:szCs w:val="22"/>
-          <w:u w:val="none"/>
-          <w:shd w:fill="auto" w:val="clear"/>
-          <w:vertAlign w:val="baseline"/>
-          <w:rtl w:val="0"/>
-        </w:rPr>
-        <w:t xml:space="preserve">_Assigned to lorena.molina-irizarry_</w:t>
-      </w:r>
-    </w:p>
-  </w:comment>
-  <w:comment w:author="Emma Brennan" w:id="1" w:date="2021-04-28T16:37:05Z">
-    <w:p>
-      <w:pPr>
-        <w:keepNext w:val="0"/>
-        <w:keepLines w:val="0"/>
-        <w:widowControl w:val="0"/>
-        <w:pBdr>
-          <w:top w:space="0" w:sz="0" w:val="nil"/>
-          <w:left w:space="0" w:sz="0" w:val="nil"/>
-          <w:bottom w:space="0" w:sz="0" w:val="nil"/>
-          <w:right w:space="0" w:sz="0" w:val="nil"/>
-          <w:between w:space="0" w:sz="0" w:val="nil"/>
-        </w:pBdr>
-        <w:shd w:fill="auto" w:val="clear"/>
-        <w:spacing w:after="0" w:before="0" w:line="240" w:lineRule="auto"/>
-        <w:ind w:left="0" w:right="0" w:firstLine="0"/>
-        <w:jc w:val="left"/>
-        <w:rPr>
-          <w:rFonts w:ascii="Arial" w:cs="Arial" w:eastAsia="Arial" w:hAnsi="Arial"/>
-          <w:b w:val="0"/>
-          <w:i w:val="0"/>
-          <w:smallCaps w:val="0"/>
-          <w:strike w:val="0"/>
-          <w:color w:val="000000"/>
-          <w:sz w:val="22"/>
-          <w:szCs w:val="22"/>
-          <w:u w:val="none"/>
-          <w:shd w:fill="auto" w:val="clear"/>
-          <w:vertAlign w:val="baseline"/>
-        </w:rPr>
-      </w:pPr>
-      <w:r>
-        <w:rPr>
-          <w:rFonts w:ascii="Arial" w:cs="Arial" w:eastAsia="Arial" w:hAnsi="Arial"/>
-          <w:b w:val="0"/>
-          <w:i w:val="0"/>
-          <w:smallCaps w:val="0"/>
-          <w:strike w:val="0"/>
-          <w:color w:val="000000"/>
-          <w:sz w:val="22"/>
-          <w:szCs w:val="22"/>
-          <w:u w:val="none"/>
-          <w:shd w:fill="auto" w:val="clear"/>
-          <w:vertAlign w:val="baseline"/>
-          <w:rtl w:val="0"/>
-        </w:rPr>
-        <w:t xml:space="preserve">idk if it's clear how this connects to the form - maybe we can add something else like "For more information" or "If you have any questions..."</w:t>
-      </w:r>
-    </w:p>
-  </w:comment>
-</w:comments>
-</file>
-
 <file path=word/footer1.xml><?xml version="1.0" encoding="utf-8"?>
 <w:ftr xmlns:mc="http://schemas.openxmlformats.org/markup-compatibility/2006" xmlns:o="urn:schemas-microsoft-com:office:office" xmlns:r="http://schemas.openxmlformats.org/officeDocument/2006/relationships" xmlns:m="http://schemas.openxmlformats.org/officeDocument/2006/math" xmlns:v="urn:schemas-microsoft-com:vml" xmlns:wp="http://schemas.openxmlformats.org/drawingml/2006/wordprocessingDrawing" xmlns:w10="urn:schemas-microsoft-com:office:word" xmlns:w="http://schemas.openxmlformats.org/wordprocessingml/2006/main" xmlns:wne="http://schemas.microsoft.com/office/word/2006/wordml" xmlns:sl="http://schemas.openxmlformats.org/schemaLibrary/2006/main" xmlns:a="http://schemas.openxmlformats.org/drawingml/2006/main" xmlns:pic="http://schemas.openxmlformats.org/drawingml/2006/picture" xmlns:c="http://schemas.openxmlformats.org/drawingml/2006/chart" xmlns:lc="http://schemas.openxmlformats.org/drawingml/2006/lockedCanvas" xmlns:dgm="http://schemas.openxmlformats.org/drawingml/2006/diagram" xmlns:wps="http://schemas.microsoft.com/office/word/2010/wordprocessingShape" xmlns:wpg="http://schemas.microsoft.com/office/word/2010/wordprocessingGroup" xmlns:w14="http://schemas.microsoft.com/office/word/2010/wordml" xmlns:w15="http://schemas.microsoft.com/office/word/2012/wordml">
   <w:p>
@@ -2213,7 +2028,7 @@
         <wp:anchor allowOverlap="1" behindDoc="0" distB="114300" distT="114300" distL="114300" distR="114300" hidden="0" layoutInCell="1" locked="0" relativeHeight="0" simplePos="0">
           <wp:simplePos x="0" y="0"/>
           <wp:positionH relativeFrom="page">
-            <wp:posOffset>-19048</wp:posOffset>
+            <wp:posOffset>-19047</wp:posOffset>
           </wp:positionH>
           <wp:positionV relativeFrom="page">
             <wp:posOffset>0</wp:posOffset>
@@ -2221,7 +2036,7 @@
           <wp:extent cx="7805738" cy="146304"/>
           <wp:effectExtent b="0" l="0" r="0" t="0"/>
           <wp:wrapTopAndBottom distB="114300" distT="114300"/>
-          <wp:docPr id="1" name="image1.png"/>
+          <wp:docPr id="2" name="image1.png"/>
           <a:graphic>
             <a:graphicData uri="http://schemas.openxmlformats.org/drawingml/2006/picture">
               <pic:pic>
@@ -2271,340 +2086,6 @@
         <w:ind w:left="720" w:hanging="360"/>
       </w:pPr>
       <w:rPr>
-        <w:u w:val="none"/>
-      </w:rPr>
-    </w:lvl>
-    <w:lvl w:ilvl="1">
-      <w:start w:val="1"/>
-      <w:numFmt w:val="lowerLetter"/>
-      <w:lvlText w:val="%2."/>
-      <w:lvlJc w:val="left"/>
-      <w:pPr>
-        <w:ind w:left="1440" w:hanging="360"/>
-      </w:pPr>
-      <w:rPr>
-        <w:u w:val="none"/>
-      </w:rPr>
-    </w:lvl>
-    <w:lvl w:ilvl="2">
-      <w:start w:val="1"/>
-      <w:numFmt w:val="lowerRoman"/>
-      <w:lvlText w:val="%3."/>
-      <w:lvlJc w:val="right"/>
-      <w:pPr>
-        <w:ind w:left="2160" w:hanging="360"/>
-      </w:pPr>
-      <w:rPr>
-        <w:u w:val="none"/>
-      </w:rPr>
-    </w:lvl>
-    <w:lvl w:ilvl="3">
-      <w:start w:val="1"/>
-      <w:numFmt w:val="decimal"/>
-      <w:lvlText w:val="%4."/>
-      <w:lvlJc w:val="left"/>
-      <w:pPr>
-        <w:ind w:left="2880" w:hanging="360"/>
-      </w:pPr>
-      <w:rPr>
-        <w:u w:val="none"/>
-      </w:rPr>
-    </w:lvl>
-    <w:lvl w:ilvl="4">
-      <w:start w:val="1"/>
-      <w:numFmt w:val="lowerLetter"/>
-      <w:lvlText w:val="%5."/>
-      <w:lvlJc w:val="left"/>
-      <w:pPr>
-        <w:ind w:left="3600" w:hanging="360"/>
-      </w:pPr>
-      <w:rPr>
-        <w:u w:val="none"/>
-      </w:rPr>
-    </w:lvl>
-    <w:lvl w:ilvl="5">
-      <w:start w:val="1"/>
-      <w:numFmt w:val="lowerRoman"/>
-      <w:lvlText w:val="%6."/>
-      <w:lvlJc w:val="right"/>
-      <w:pPr>
-        <w:ind w:left="4320" w:hanging="360"/>
-      </w:pPr>
-      <w:rPr>
-        <w:u w:val="none"/>
-      </w:rPr>
-    </w:lvl>
-    <w:lvl w:ilvl="6">
-      <w:start w:val="1"/>
-      <w:numFmt w:val="decimal"/>
-      <w:lvlText w:val="%7."/>
-      <w:lvlJc w:val="left"/>
-      <w:pPr>
-        <w:ind w:left="5040" w:hanging="360"/>
-      </w:pPr>
-      <w:rPr>
-        <w:u w:val="none"/>
-      </w:rPr>
-    </w:lvl>
-    <w:lvl w:ilvl="7">
-      <w:start w:val="1"/>
-      <w:numFmt w:val="lowerLetter"/>
-      <w:lvlText w:val="%8."/>
-      <w:lvlJc w:val="left"/>
-      <w:pPr>
-        <w:ind w:left="5760" w:hanging="360"/>
-      </w:pPr>
-      <w:rPr>
-        <w:u w:val="none"/>
-      </w:rPr>
-    </w:lvl>
-    <w:lvl w:ilvl="8">
-      <w:start w:val="1"/>
-      <w:numFmt w:val="lowerRoman"/>
-      <w:lvlText w:val="%9."/>
-      <w:lvlJc w:val="right"/>
-      <w:pPr>
-        <w:ind w:left="6480" w:hanging="360"/>
-      </w:pPr>
-      <w:rPr>
-        <w:u w:val="none"/>
-      </w:rPr>
-    </w:lvl>
-  </w:abstractNum>
-  <w:abstractNum w:abstractNumId="2">
-    <w:lvl w:ilvl="0">
-      <w:start w:val="1"/>
-      <w:numFmt w:val="bullet"/>
-      <w:lvlText w:val="x"/>
-      <w:lvlJc w:val="left"/>
-      <w:pPr>
-        <w:ind w:left="1440" w:hanging="360"/>
-      </w:pPr>
-      <w:rPr>
-        <w:color w:val="e06666"/>
-        <w:u w:val="none"/>
-      </w:rPr>
-    </w:lvl>
-    <w:lvl w:ilvl="1">
-      <w:start w:val="1"/>
-      <w:numFmt w:val="bullet"/>
-      <w:lvlText w:val="○"/>
-      <w:lvlJc w:val="left"/>
-      <w:pPr>
-        <w:ind w:left="2160" w:hanging="360"/>
-      </w:pPr>
-      <w:rPr>
-        <w:u w:val="none"/>
-      </w:rPr>
-    </w:lvl>
-    <w:lvl w:ilvl="2">
-      <w:start w:val="1"/>
-      <w:numFmt w:val="bullet"/>
-      <w:lvlText w:val="■"/>
-      <w:lvlJc w:val="left"/>
-      <w:pPr>
-        <w:ind w:left="2880" w:hanging="360"/>
-      </w:pPr>
-      <w:rPr>
-        <w:u w:val="none"/>
-      </w:rPr>
-    </w:lvl>
-    <w:lvl w:ilvl="3">
-      <w:start w:val="1"/>
-      <w:numFmt w:val="bullet"/>
-      <w:lvlText w:val="●"/>
-      <w:lvlJc w:val="left"/>
-      <w:pPr>
-        <w:ind w:left="3600" w:hanging="360"/>
-      </w:pPr>
-      <w:rPr>
-        <w:u w:val="none"/>
-      </w:rPr>
-    </w:lvl>
-    <w:lvl w:ilvl="4">
-      <w:start w:val="1"/>
-      <w:numFmt w:val="bullet"/>
-      <w:lvlText w:val="○"/>
-      <w:lvlJc w:val="left"/>
-      <w:pPr>
-        <w:ind w:left="4320" w:hanging="360"/>
-      </w:pPr>
-      <w:rPr>
-        <w:u w:val="none"/>
-      </w:rPr>
-    </w:lvl>
-    <w:lvl w:ilvl="5">
-      <w:start w:val="1"/>
-      <w:numFmt w:val="bullet"/>
-      <w:lvlText w:val="■"/>
-      <w:lvlJc w:val="left"/>
-      <w:pPr>
-        <w:ind w:left="5040" w:hanging="360"/>
-      </w:pPr>
-      <w:rPr>
-        <w:u w:val="none"/>
-      </w:rPr>
-    </w:lvl>
-    <w:lvl w:ilvl="6">
-      <w:start w:val="1"/>
-      <w:numFmt w:val="bullet"/>
-      <w:lvlText w:val="●"/>
-      <w:lvlJc w:val="left"/>
-      <w:pPr>
-        <w:ind w:left="5760" w:hanging="360"/>
-      </w:pPr>
-      <w:rPr>
-        <w:u w:val="none"/>
-      </w:rPr>
-    </w:lvl>
-    <w:lvl w:ilvl="7">
-      <w:start w:val="1"/>
-      <w:numFmt w:val="bullet"/>
-      <w:lvlText w:val="○"/>
-      <w:lvlJc w:val="left"/>
-      <w:pPr>
-        <w:ind w:left="6480" w:hanging="360"/>
-      </w:pPr>
-      <w:rPr>
-        <w:u w:val="none"/>
-      </w:rPr>
-    </w:lvl>
-    <w:lvl w:ilvl="8">
-      <w:start w:val="1"/>
-      <w:numFmt w:val="bullet"/>
-      <w:lvlText w:val="■"/>
-      <w:lvlJc w:val="left"/>
-      <w:pPr>
-        <w:ind w:left="7200" w:hanging="360"/>
-      </w:pPr>
-      <w:rPr>
-        <w:u w:val="none"/>
-      </w:rPr>
-    </w:lvl>
-  </w:abstractNum>
-  <w:abstractNum w:abstractNumId="3">
-    <w:lvl w:ilvl="0">
-      <w:start w:val="1"/>
-      <w:numFmt w:val="bullet"/>
-      <w:lvlText w:val="✓"/>
-      <w:lvlJc w:val="left"/>
-      <w:pPr>
-        <w:ind w:left="1440" w:hanging="360"/>
-      </w:pPr>
-      <w:rPr>
-        <w:rFonts w:ascii="Proxima Nova" w:cs="Proxima Nova" w:eastAsia="Proxima Nova" w:hAnsi="Proxima Nova"/>
-        <w:b w:val="1"/>
-        <w:color w:val="6aa84f"/>
-        <w:u w:val="none"/>
-      </w:rPr>
-    </w:lvl>
-    <w:lvl w:ilvl="1">
-      <w:start w:val="1"/>
-      <w:numFmt w:val="bullet"/>
-      <w:lvlText w:val="○"/>
-      <w:lvlJc w:val="left"/>
-      <w:pPr>
-        <w:ind w:left="2160" w:hanging="360"/>
-      </w:pPr>
-      <w:rPr>
-        <w:u w:val="none"/>
-      </w:rPr>
-    </w:lvl>
-    <w:lvl w:ilvl="2">
-      <w:start w:val="1"/>
-      <w:numFmt w:val="bullet"/>
-      <w:lvlText w:val="■"/>
-      <w:lvlJc w:val="left"/>
-      <w:pPr>
-        <w:ind w:left="2880" w:hanging="360"/>
-      </w:pPr>
-      <w:rPr>
-        <w:u w:val="none"/>
-      </w:rPr>
-    </w:lvl>
-    <w:lvl w:ilvl="3">
-      <w:start w:val="1"/>
-      <w:numFmt w:val="bullet"/>
-      <w:lvlText w:val="●"/>
-      <w:lvlJc w:val="left"/>
-      <w:pPr>
-        <w:ind w:left="3600" w:hanging="360"/>
-      </w:pPr>
-      <w:rPr>
-        <w:u w:val="none"/>
-      </w:rPr>
-    </w:lvl>
-    <w:lvl w:ilvl="4">
-      <w:start w:val="1"/>
-      <w:numFmt w:val="bullet"/>
-      <w:lvlText w:val="○"/>
-      <w:lvlJc w:val="left"/>
-      <w:pPr>
-        <w:ind w:left="4320" w:hanging="360"/>
-      </w:pPr>
-      <w:rPr>
-        <w:u w:val="none"/>
-      </w:rPr>
-    </w:lvl>
-    <w:lvl w:ilvl="5">
-      <w:start w:val="1"/>
-      <w:numFmt w:val="bullet"/>
-      <w:lvlText w:val="■"/>
-      <w:lvlJc w:val="left"/>
-      <w:pPr>
-        <w:ind w:left="5040" w:hanging="360"/>
-      </w:pPr>
-      <w:rPr>
-        <w:u w:val="none"/>
-      </w:rPr>
-    </w:lvl>
-    <w:lvl w:ilvl="6">
-      <w:start w:val="1"/>
-      <w:numFmt w:val="bullet"/>
-      <w:lvlText w:val="●"/>
-      <w:lvlJc w:val="left"/>
-      <w:pPr>
-        <w:ind w:left="5760" w:hanging="360"/>
-      </w:pPr>
-      <w:rPr>
-        <w:u w:val="none"/>
-      </w:rPr>
-    </w:lvl>
-    <w:lvl w:ilvl="7">
-      <w:start w:val="1"/>
-      <w:numFmt w:val="bullet"/>
-      <w:lvlText w:val="○"/>
-      <w:lvlJc w:val="left"/>
-      <w:pPr>
-        <w:ind w:left="6480" w:hanging="360"/>
-      </w:pPr>
-      <w:rPr>
-        <w:u w:val="none"/>
-      </w:rPr>
-    </w:lvl>
-    <w:lvl w:ilvl="8">
-      <w:start w:val="1"/>
-      <w:numFmt w:val="bullet"/>
-      <w:lvlText w:val="■"/>
-      <w:lvlJc w:val="left"/>
-      <w:pPr>
-        <w:ind w:left="7200" w:hanging="360"/>
-      </w:pPr>
-      <w:rPr>
-        <w:u w:val="none"/>
-      </w:rPr>
-    </w:lvl>
-  </w:abstractNum>
-  <w:abstractNum w:abstractNumId="4">
-    <w:lvl w:ilvl="0">
-      <w:start w:val="1"/>
-      <w:numFmt w:val="decimal"/>
-      <w:lvlText w:val="%1."/>
-      <w:lvlJc w:val="left"/>
-      <w:pPr>
-        <w:ind w:left="720" w:hanging="360"/>
-      </w:pPr>
-      <w:rPr>
         <w:rFonts w:ascii="Helvetica Neue" w:cs="Helvetica Neue" w:eastAsia="Helvetica Neue" w:hAnsi="Helvetica Neue"/>
         <w:b w:val="0"/>
         <w:color w:val="000000"/>
@@ -2704,6 +2185,340 @@
       <w:lvlJc w:val="right"/>
       <w:pPr>
         <w:ind w:left="6480" w:hanging="360"/>
+      </w:pPr>
+      <w:rPr>
+        <w:u w:val="none"/>
+      </w:rPr>
+    </w:lvl>
+  </w:abstractNum>
+  <w:abstractNum w:abstractNumId="2">
+    <w:lvl w:ilvl="0">
+      <w:start w:val="1"/>
+      <w:numFmt w:val="decimal"/>
+      <w:lvlText w:val="%1."/>
+      <w:lvlJc w:val="left"/>
+      <w:pPr>
+        <w:ind w:left="720" w:hanging="360"/>
+      </w:pPr>
+      <w:rPr>
+        <w:u w:val="none"/>
+      </w:rPr>
+    </w:lvl>
+    <w:lvl w:ilvl="1">
+      <w:start w:val="1"/>
+      <w:numFmt w:val="lowerLetter"/>
+      <w:lvlText w:val="%2."/>
+      <w:lvlJc w:val="left"/>
+      <w:pPr>
+        <w:ind w:left="1440" w:hanging="360"/>
+      </w:pPr>
+      <w:rPr>
+        <w:u w:val="none"/>
+      </w:rPr>
+    </w:lvl>
+    <w:lvl w:ilvl="2">
+      <w:start w:val="1"/>
+      <w:numFmt w:val="lowerRoman"/>
+      <w:lvlText w:val="%3."/>
+      <w:lvlJc w:val="right"/>
+      <w:pPr>
+        <w:ind w:left="2160" w:hanging="360"/>
+      </w:pPr>
+      <w:rPr>
+        <w:u w:val="none"/>
+      </w:rPr>
+    </w:lvl>
+    <w:lvl w:ilvl="3">
+      <w:start w:val="1"/>
+      <w:numFmt w:val="decimal"/>
+      <w:lvlText w:val="%4."/>
+      <w:lvlJc w:val="left"/>
+      <w:pPr>
+        <w:ind w:left="2880" w:hanging="360"/>
+      </w:pPr>
+      <w:rPr>
+        <w:u w:val="none"/>
+      </w:rPr>
+    </w:lvl>
+    <w:lvl w:ilvl="4">
+      <w:start w:val="1"/>
+      <w:numFmt w:val="lowerLetter"/>
+      <w:lvlText w:val="%5."/>
+      <w:lvlJc w:val="left"/>
+      <w:pPr>
+        <w:ind w:left="3600" w:hanging="360"/>
+      </w:pPr>
+      <w:rPr>
+        <w:u w:val="none"/>
+      </w:rPr>
+    </w:lvl>
+    <w:lvl w:ilvl="5">
+      <w:start w:val="1"/>
+      <w:numFmt w:val="lowerRoman"/>
+      <w:lvlText w:val="%6."/>
+      <w:lvlJc w:val="right"/>
+      <w:pPr>
+        <w:ind w:left="4320" w:hanging="360"/>
+      </w:pPr>
+      <w:rPr>
+        <w:u w:val="none"/>
+      </w:rPr>
+    </w:lvl>
+    <w:lvl w:ilvl="6">
+      <w:start w:val="1"/>
+      <w:numFmt w:val="decimal"/>
+      <w:lvlText w:val="%7."/>
+      <w:lvlJc w:val="left"/>
+      <w:pPr>
+        <w:ind w:left="5040" w:hanging="360"/>
+      </w:pPr>
+      <w:rPr>
+        <w:u w:val="none"/>
+      </w:rPr>
+    </w:lvl>
+    <w:lvl w:ilvl="7">
+      <w:start w:val="1"/>
+      <w:numFmt w:val="lowerLetter"/>
+      <w:lvlText w:val="%8."/>
+      <w:lvlJc w:val="left"/>
+      <w:pPr>
+        <w:ind w:left="5760" w:hanging="360"/>
+      </w:pPr>
+      <w:rPr>
+        <w:u w:val="none"/>
+      </w:rPr>
+    </w:lvl>
+    <w:lvl w:ilvl="8">
+      <w:start w:val="1"/>
+      <w:numFmt w:val="lowerRoman"/>
+      <w:lvlText w:val="%9."/>
+      <w:lvlJc w:val="right"/>
+      <w:pPr>
+        <w:ind w:left="6480" w:hanging="360"/>
+      </w:pPr>
+      <w:rPr>
+        <w:u w:val="none"/>
+      </w:rPr>
+    </w:lvl>
+  </w:abstractNum>
+  <w:abstractNum w:abstractNumId="3">
+    <w:lvl w:ilvl="0">
+      <w:start w:val="1"/>
+      <w:numFmt w:val="bullet"/>
+      <w:lvlText w:val="x"/>
+      <w:lvlJc w:val="left"/>
+      <w:pPr>
+        <w:ind w:left="1440" w:hanging="360"/>
+      </w:pPr>
+      <w:rPr>
+        <w:color w:val="e06666"/>
+        <w:u w:val="none"/>
+      </w:rPr>
+    </w:lvl>
+    <w:lvl w:ilvl="1">
+      <w:start w:val="1"/>
+      <w:numFmt w:val="bullet"/>
+      <w:lvlText w:val="○"/>
+      <w:lvlJc w:val="left"/>
+      <w:pPr>
+        <w:ind w:left="2160" w:hanging="360"/>
+      </w:pPr>
+      <w:rPr>
+        <w:u w:val="none"/>
+      </w:rPr>
+    </w:lvl>
+    <w:lvl w:ilvl="2">
+      <w:start w:val="1"/>
+      <w:numFmt w:val="bullet"/>
+      <w:lvlText w:val="■"/>
+      <w:lvlJc w:val="left"/>
+      <w:pPr>
+        <w:ind w:left="2880" w:hanging="360"/>
+      </w:pPr>
+      <w:rPr>
+        <w:u w:val="none"/>
+      </w:rPr>
+    </w:lvl>
+    <w:lvl w:ilvl="3">
+      <w:start w:val="1"/>
+      <w:numFmt w:val="bullet"/>
+      <w:lvlText w:val="●"/>
+      <w:lvlJc w:val="left"/>
+      <w:pPr>
+        <w:ind w:left="3600" w:hanging="360"/>
+      </w:pPr>
+      <w:rPr>
+        <w:u w:val="none"/>
+      </w:rPr>
+    </w:lvl>
+    <w:lvl w:ilvl="4">
+      <w:start w:val="1"/>
+      <w:numFmt w:val="bullet"/>
+      <w:lvlText w:val="○"/>
+      <w:lvlJc w:val="left"/>
+      <w:pPr>
+        <w:ind w:left="4320" w:hanging="360"/>
+      </w:pPr>
+      <w:rPr>
+        <w:u w:val="none"/>
+      </w:rPr>
+    </w:lvl>
+    <w:lvl w:ilvl="5">
+      <w:start w:val="1"/>
+      <w:numFmt w:val="bullet"/>
+      <w:lvlText w:val="■"/>
+      <w:lvlJc w:val="left"/>
+      <w:pPr>
+        <w:ind w:left="5040" w:hanging="360"/>
+      </w:pPr>
+      <w:rPr>
+        <w:u w:val="none"/>
+      </w:rPr>
+    </w:lvl>
+    <w:lvl w:ilvl="6">
+      <w:start w:val="1"/>
+      <w:numFmt w:val="bullet"/>
+      <w:lvlText w:val="●"/>
+      <w:lvlJc w:val="left"/>
+      <w:pPr>
+        <w:ind w:left="5760" w:hanging="360"/>
+      </w:pPr>
+      <w:rPr>
+        <w:u w:val="none"/>
+      </w:rPr>
+    </w:lvl>
+    <w:lvl w:ilvl="7">
+      <w:start w:val="1"/>
+      <w:numFmt w:val="bullet"/>
+      <w:lvlText w:val="○"/>
+      <w:lvlJc w:val="left"/>
+      <w:pPr>
+        <w:ind w:left="6480" w:hanging="360"/>
+      </w:pPr>
+      <w:rPr>
+        <w:u w:val="none"/>
+      </w:rPr>
+    </w:lvl>
+    <w:lvl w:ilvl="8">
+      <w:start w:val="1"/>
+      <w:numFmt w:val="bullet"/>
+      <w:lvlText w:val="■"/>
+      <w:lvlJc w:val="left"/>
+      <w:pPr>
+        <w:ind w:left="7200" w:hanging="360"/>
+      </w:pPr>
+      <w:rPr>
+        <w:u w:val="none"/>
+      </w:rPr>
+    </w:lvl>
+  </w:abstractNum>
+  <w:abstractNum w:abstractNumId="4">
+    <w:lvl w:ilvl="0">
+      <w:start w:val="1"/>
+      <w:numFmt w:val="bullet"/>
+      <w:lvlText w:val="✓"/>
+      <w:lvlJc w:val="left"/>
+      <w:pPr>
+        <w:ind w:left="1440" w:hanging="360"/>
+      </w:pPr>
+      <w:rPr>
+        <w:rFonts w:ascii="Proxima Nova" w:cs="Proxima Nova" w:eastAsia="Proxima Nova" w:hAnsi="Proxima Nova"/>
+        <w:b w:val="1"/>
+        <w:color w:val="6aa84f"/>
+        <w:u w:val="none"/>
+      </w:rPr>
+    </w:lvl>
+    <w:lvl w:ilvl="1">
+      <w:start w:val="1"/>
+      <w:numFmt w:val="bullet"/>
+      <w:lvlText w:val="○"/>
+      <w:lvlJc w:val="left"/>
+      <w:pPr>
+        <w:ind w:left="2160" w:hanging="360"/>
+      </w:pPr>
+      <w:rPr>
+        <w:u w:val="none"/>
+      </w:rPr>
+    </w:lvl>
+    <w:lvl w:ilvl="2">
+      <w:start w:val="1"/>
+      <w:numFmt w:val="bullet"/>
+      <w:lvlText w:val="■"/>
+      <w:lvlJc w:val="left"/>
+      <w:pPr>
+        <w:ind w:left="2880" w:hanging="360"/>
+      </w:pPr>
+      <w:rPr>
+        <w:u w:val="none"/>
+      </w:rPr>
+    </w:lvl>
+    <w:lvl w:ilvl="3">
+      <w:start w:val="1"/>
+      <w:numFmt w:val="bullet"/>
+      <w:lvlText w:val="●"/>
+      <w:lvlJc w:val="left"/>
+      <w:pPr>
+        <w:ind w:left="3600" w:hanging="360"/>
+      </w:pPr>
+      <w:rPr>
+        <w:u w:val="none"/>
+      </w:rPr>
+    </w:lvl>
+    <w:lvl w:ilvl="4">
+      <w:start w:val="1"/>
+      <w:numFmt w:val="bullet"/>
+      <w:lvlText w:val="○"/>
+      <w:lvlJc w:val="left"/>
+      <w:pPr>
+        <w:ind w:left="4320" w:hanging="360"/>
+      </w:pPr>
+      <w:rPr>
+        <w:u w:val="none"/>
+      </w:rPr>
+    </w:lvl>
+    <w:lvl w:ilvl="5">
+      <w:start w:val="1"/>
+      <w:numFmt w:val="bullet"/>
+      <w:lvlText w:val="■"/>
+      <w:lvlJc w:val="left"/>
+      <w:pPr>
+        <w:ind w:left="5040" w:hanging="360"/>
+      </w:pPr>
+      <w:rPr>
+        <w:u w:val="none"/>
+      </w:rPr>
+    </w:lvl>
+    <w:lvl w:ilvl="6">
+      <w:start w:val="1"/>
+      <w:numFmt w:val="bullet"/>
+      <w:lvlText w:val="●"/>
+      <w:lvlJc w:val="left"/>
+      <w:pPr>
+        <w:ind w:left="5760" w:hanging="360"/>
+      </w:pPr>
+      <w:rPr>
+        <w:u w:val="none"/>
+      </w:rPr>
+    </w:lvl>
+    <w:lvl w:ilvl="7">
+      <w:start w:val="1"/>
+      <w:numFmt w:val="bullet"/>
+      <w:lvlText w:val="○"/>
+      <w:lvlJc w:val="left"/>
+      <w:pPr>
+        <w:ind w:left="6480" w:hanging="360"/>
+      </w:pPr>
+      <w:rPr>
+        <w:u w:val="none"/>
+      </w:rPr>
+    </w:lvl>
+    <w:lvl w:ilvl="8">
+      <w:start w:val="1"/>
+      <w:numFmt w:val="bullet"/>
+      <w:lvlText w:val="■"/>
+      <w:lvlJc w:val="left"/>
+      <w:pPr>
+        <w:ind w:left="7200" w:hanging="360"/>
       </w:pPr>
       <w:rPr>
         <w:u w:val="none"/>
@@ -2845,6 +2660,152 @@
       <w:sz w:val="52"/>
       <w:szCs w:val="52"/>
     </w:rPr>
+  </w:style>
+  <w:style w:type="paragraph" w:styleId="Normal" w:default="1">
+    <w:name w:val="normal"/>
+  </w:style>
+  <w:style w:type="table" w:styleId="TableNormal" w:default="1">
+    <w:name w:val="Table Normal"/>
+  </w:style>
+  <w:style w:type="paragraph" w:styleId="Heading1">
+    <w:name w:val="heading 1"/>
+    <w:basedOn w:val="Normal"/>
+    <w:next w:val="Normal"/>
+    <w:pPr>
+      <w:keepNext w:val="1"/>
+      <w:keepLines w:val="1"/>
+      <w:spacing w:after="120" w:before="400" w:lineRule="auto"/>
+    </w:pPr>
+    <w:rPr>
+      <w:sz w:val="40"/>
+      <w:szCs w:val="40"/>
+    </w:rPr>
+  </w:style>
+  <w:style w:type="paragraph" w:styleId="Heading2">
+    <w:name w:val="heading 2"/>
+    <w:basedOn w:val="Normal"/>
+    <w:next w:val="Normal"/>
+    <w:pPr>
+      <w:keepNext w:val="1"/>
+      <w:keepLines w:val="1"/>
+      <w:spacing w:after="120" w:before="360" w:lineRule="auto"/>
+    </w:pPr>
+    <w:rPr>
+      <w:sz w:val="32"/>
+      <w:szCs w:val="32"/>
+    </w:rPr>
+  </w:style>
+  <w:style w:type="paragraph" w:styleId="Heading3">
+    <w:name w:val="heading 3"/>
+    <w:basedOn w:val="Normal"/>
+    <w:next w:val="Normal"/>
+    <w:pPr>
+      <w:keepNext w:val="1"/>
+      <w:keepLines w:val="1"/>
+      <w:spacing w:after="80" w:before="320" w:lineRule="auto"/>
+    </w:pPr>
+    <w:rPr>
+      <w:color w:val="434343"/>
+      <w:sz w:val="28"/>
+      <w:szCs w:val="28"/>
+    </w:rPr>
+  </w:style>
+  <w:style w:type="paragraph" w:styleId="Heading4">
+    <w:name w:val="heading 4"/>
+    <w:basedOn w:val="Normal"/>
+    <w:next w:val="Normal"/>
+    <w:pPr>
+      <w:keepNext w:val="1"/>
+      <w:keepLines w:val="1"/>
+      <w:spacing w:after="80" w:before="280" w:lineRule="auto"/>
+    </w:pPr>
+    <w:rPr>
+      <w:color w:val="666666"/>
+      <w:sz w:val="24"/>
+      <w:szCs w:val="24"/>
+    </w:rPr>
+  </w:style>
+  <w:style w:type="paragraph" w:styleId="Heading5">
+    <w:name w:val="heading 5"/>
+    <w:basedOn w:val="Normal"/>
+    <w:next w:val="Normal"/>
+    <w:pPr>
+      <w:keepNext w:val="1"/>
+      <w:keepLines w:val="1"/>
+      <w:spacing w:after="80" w:before="240" w:lineRule="auto"/>
+    </w:pPr>
+    <w:rPr>
+      <w:color w:val="666666"/>
+    </w:rPr>
+  </w:style>
+  <w:style w:type="paragraph" w:styleId="Heading6">
+    <w:name w:val="heading 6"/>
+    <w:basedOn w:val="Normal"/>
+    <w:next w:val="Normal"/>
+    <w:pPr>
+      <w:keepNext w:val="1"/>
+      <w:keepLines w:val="1"/>
+      <w:spacing w:after="80" w:before="240" w:lineRule="auto"/>
+    </w:pPr>
+    <w:rPr>
+      <w:i w:val="1"/>
+      <w:color w:val="666666"/>
+    </w:rPr>
+  </w:style>
+  <w:style w:type="paragraph" w:styleId="Title">
+    <w:name w:val="Title"/>
+    <w:basedOn w:val="Normal"/>
+    <w:next w:val="Normal"/>
+    <w:pPr>
+      <w:keepNext w:val="1"/>
+      <w:keepLines w:val="1"/>
+      <w:spacing w:after="60" w:lineRule="auto"/>
+    </w:pPr>
+    <w:rPr>
+      <w:sz w:val="52"/>
+      <w:szCs w:val="52"/>
+    </w:rPr>
+  </w:style>
+  <w:style w:type="paragraph" w:styleId="Subtitle">
+    <w:name w:val="Subtitle"/>
+    <w:basedOn w:val="Normal"/>
+    <w:next w:val="Normal"/>
+    <w:pPr>
+      <w:keepNext w:val="1"/>
+      <w:keepLines w:val="1"/>
+      <w:spacing w:after="320" w:lineRule="auto"/>
+    </w:pPr>
+    <w:rPr>
+      <w:color w:val="666666"/>
+      <w:sz w:val="30"/>
+      <w:szCs w:val="30"/>
+    </w:rPr>
+  </w:style>
+  <w:style w:type="table" w:styleId="Table1">
+    <w:basedOn w:val="TableNormal"/>
+    <w:tblPr>
+      <w:tblStyleRowBandSize w:val="1"/>
+      <w:tblStyleColBandSize w:val="1"/>
+      <w:tblCellMar>
+        <w:top w:w="100.0" w:type="dxa"/>
+        <w:left w:w="100.0" w:type="dxa"/>
+        <w:bottom w:w="100.0" w:type="dxa"/>
+        <w:right w:w="100.0" w:type="dxa"/>
+      </w:tblCellMar>
+    </w:tblPr>
+  </w:style>
+  <w:style w:type="table" w:styleId="Table2">
+    <w:basedOn w:val="TableNormal"/>
+    <w:tblPr>
+      <w:tblStyleRowBandSize w:val="1"/>
+      <w:tblStyleColBandSize w:val="1"/>
+      <w:tblCellMar>
+        <w:top w:w="100.0" w:type="dxa"/>
+        <w:left w:w="100.0" w:type="dxa"/>
+        <w:bottom w:w="100.0" w:type="dxa"/>
+        <w:right w:w="100.0" w:type="dxa"/>
+      </w:tblCellMar>
+    </w:tblPr>
   </w:style>
   <w:style w:type="paragraph" w:styleId="Subtitle">
     <w:name w:val="Subtitle"/>
@@ -3208,4 +3169,19 @@
   </a:objectDefaults>
   <a:extraClrSchemeLst/>
 </a:theme>
+</file>
+
+<file path=customXML/item1.xml><?xml version="1.0" encoding="utf-8"?>
+<go:gDocsCustomXmlDataStorage xmlns:go="http://customooxmlschemas.google.com/" xmlns:r="http://schemas.openxmlformats.org/officeDocument/2006/relationships">
+  <go:docsCustomData xmlns:go="http://customooxmlschemas.google.com/" roundtripDataSignature="AMtx7mggIx0iluwHqDtcA9/onuk2RCda8g==">AMUW2mWMDb39V7HKeiFB8J8HSkO5AlQQBfaWxBcV7cJH7JoKte37KXYa36VIwV5BGd4rcs8N+tKcmFWFyvDyHaz4YlGN2KwNTd0oOpBZyNGWzzHYbn6OYwQMGXON+9doJ4KKzjSfkwsMltq/6eMc3dX/h3WMWMAMMIy6RYSGS+qhSAFdrvSkymoq7e/jIngE4lVdsgtI3noO1rdWyp5cV65VGEfy8k+dla4wxMWKLDhhtK3c/HVzIHYdSvt+dJuUZKVjQZVJ9/q5</go:docsCustomData>
+</go:gDocsCustomXmlDataStorage>
+</file>
+
+<file path=customXML/itemProps1.xml><?xml version="1.0" encoding="utf-8"?>
+<ds:datastoreItem xmlns:ds="http://schemas.openxmlformats.org/officeDocument/2006/customXml" ds:itemID="{11111111-1234-1234-1234-123412341234}">
+  <ds:schemaRefs>
+    <ds:schemaRef ds:uri="http://schemas.openxmlformats.org/officeDocument/2006/relationships"/>
+    <ds:schemaRef ds:uri="http://customooxmlschemas.google.com/"/>
+  </ds:schemaRefs>
+</ds:datastoreItem>
 </file>
</xml_diff>